<commit_message>
Added: Music Sound Effects Narrator Voice Main Menu
</commit_message>
<xml_diff>
--- a/References.docx
+++ b/References.docx
@@ -6,33 +6,405 @@
       <w:r>
         <w:t xml:space="preserve">Grass texture: </w:t>
       </w:r>
+      <w:hyperlink r:id="rId4" w:history="1">
+        <w:r>
+          <w:rPr>
+            <w:rStyle w:val="Hyperlink"/>
+          </w:rPr>
+          <w:t>https://www.textures.com/download/grass0026/8961?q=grass</w:t>
+        </w:r>
+      </w:hyperlink>
+    </w:p>
+    <w:p/>
+    <w:p>
+      <w:pPr>
+        <w:rPr>
+          <w:u w:val="single"/>
+        </w:rPr>
+      </w:pPr>
+      <w:r>
+        <w:rPr>
+          <w:u w:val="single"/>
+        </w:rPr>
+        <w:t>Background Music:</w:t>
+      </w:r>
+    </w:p>
+    <w:p>
+      <w:pPr>
+        <w:rPr>
+          <w:rFonts w:ascii="Arial" w:hAnsi="Arial" w:cs="Arial"/>
+          <w:color w:val="000000"/>
+          <w:sz w:val="20"/>
+          <w:szCs w:val="20"/>
+          <w:shd w:val="clear" w:color="auto" w:fill="FFFFFF"/>
+        </w:rPr>
+      </w:pPr>
+      <w:proofErr w:type="spellStart"/>
+      <w:r>
+        <w:rPr>
+          <w:rFonts w:ascii="Arial" w:hAnsi="Arial" w:cs="Arial"/>
+          <w:color w:val="000000"/>
+          <w:sz w:val="20"/>
+          <w:szCs w:val="20"/>
+          <w:shd w:val="clear" w:color="auto" w:fill="FFFFFF"/>
+        </w:rPr>
+        <w:t>Freesound</w:t>
+      </w:r>
+      <w:proofErr w:type="spellEnd"/>
+      <w:r>
+        <w:rPr>
+          <w:rFonts w:ascii="Arial" w:hAnsi="Arial" w:cs="Arial"/>
+          <w:color w:val="000000"/>
+          <w:sz w:val="20"/>
+          <w:szCs w:val="20"/>
+          <w:shd w:val="clear" w:color="auto" w:fill="FFFFFF"/>
+        </w:rPr>
+        <w:t>. 2020. </w:t>
+      </w:r>
+      <w:r>
+        <w:rPr>
+          <w:rFonts w:ascii="Arial" w:hAnsi="Arial" w:cs="Arial"/>
+          <w:i/>
+          <w:iCs/>
+          <w:color w:val="000000"/>
+          <w:sz w:val="20"/>
+          <w:szCs w:val="20"/>
+          <w:shd w:val="clear" w:color="auto" w:fill="FFFFFF"/>
+        </w:rPr>
+        <w:t xml:space="preserve">Easter Theme Loop 1.Wav By </w:t>
+      </w:r>
+      <w:proofErr w:type="spellStart"/>
+      <w:r>
+        <w:rPr>
+          <w:rFonts w:ascii="Arial" w:hAnsi="Arial" w:cs="Arial"/>
+          <w:i/>
+          <w:iCs/>
+          <w:color w:val="000000"/>
+          <w:sz w:val="20"/>
+          <w:szCs w:val="20"/>
+          <w:shd w:val="clear" w:color="auto" w:fill="FFFFFF"/>
+        </w:rPr>
+        <w:t>Mrthenoronha</w:t>
+      </w:r>
+      <w:proofErr w:type="spellEnd"/>
+      <w:r>
+        <w:rPr>
+          <w:rFonts w:ascii="Arial" w:hAnsi="Arial" w:cs="Arial"/>
+          <w:color w:val="000000"/>
+          <w:sz w:val="20"/>
+          <w:szCs w:val="20"/>
+          <w:shd w:val="clear" w:color="auto" w:fill="FFFFFF"/>
+        </w:rPr>
+        <w:t>. [online] Available at: &lt;https://freesound.org/people/Mrthenoronha/sounds/509857/&gt; [Accessed 4 April 2020].</w:t>
+      </w:r>
+    </w:p>
+    <w:p>
+      <w:pPr>
+        <w:rPr>
+          <w:rFonts w:ascii="Arial" w:hAnsi="Arial" w:cs="Arial"/>
+          <w:color w:val="000000"/>
+          <w:sz w:val="20"/>
+          <w:szCs w:val="20"/>
+          <w:shd w:val="clear" w:color="auto" w:fill="FFFFFF"/>
+        </w:rPr>
+      </w:pPr>
+    </w:p>
+    <w:p>
+      <w:pPr>
+        <w:rPr>
+          <w:rFonts w:ascii="Arial" w:hAnsi="Arial" w:cs="Arial"/>
+          <w:color w:val="000000"/>
+          <w:sz w:val="20"/>
+          <w:szCs w:val="20"/>
+          <w:shd w:val="clear" w:color="auto" w:fill="FFFFFF"/>
+        </w:rPr>
+      </w:pPr>
+      <w:r>
+        <w:rPr>
+          <w:rFonts w:ascii="Arial" w:hAnsi="Arial" w:cs="Arial"/>
+          <w:color w:val="000000"/>
+          <w:sz w:val="20"/>
+          <w:szCs w:val="20"/>
+          <w:shd w:val="clear" w:color="auto" w:fill="FFFFFF"/>
+        </w:rPr>
+        <w:t>Chime Sound:</w:t>
+      </w:r>
+    </w:p>
+    <w:p>
+      <w:pPr>
+        <w:rPr>
+          <w:rFonts w:ascii="Arial" w:hAnsi="Arial" w:cs="Arial"/>
+          <w:color w:val="000000"/>
+          <w:sz w:val="20"/>
+          <w:szCs w:val="20"/>
+          <w:shd w:val="clear" w:color="auto" w:fill="FFFFFF"/>
+        </w:rPr>
+      </w:pPr>
+      <w:proofErr w:type="spellStart"/>
+      <w:r>
+        <w:rPr>
+          <w:rFonts w:ascii="Arial" w:hAnsi="Arial" w:cs="Arial"/>
+          <w:color w:val="000000"/>
+          <w:sz w:val="20"/>
+          <w:szCs w:val="20"/>
+          <w:shd w:val="clear" w:color="auto" w:fill="FFFFFF"/>
+        </w:rPr>
+        <w:t>Freesound</w:t>
+      </w:r>
+      <w:proofErr w:type="spellEnd"/>
+      <w:r>
+        <w:rPr>
+          <w:rFonts w:ascii="Arial" w:hAnsi="Arial" w:cs="Arial"/>
+          <w:color w:val="000000"/>
+          <w:sz w:val="20"/>
+          <w:szCs w:val="20"/>
+          <w:shd w:val="clear" w:color="auto" w:fill="FFFFFF"/>
+        </w:rPr>
+        <w:t>. 2006. </w:t>
+      </w:r>
+      <w:r>
+        <w:rPr>
+          <w:rFonts w:ascii="Arial" w:hAnsi="Arial" w:cs="Arial"/>
+          <w:i/>
+          <w:iCs/>
+          <w:color w:val="000000"/>
+          <w:sz w:val="20"/>
+          <w:szCs w:val="20"/>
+          <w:shd w:val="clear" w:color="auto" w:fill="FFFFFF"/>
+        </w:rPr>
+        <w:t xml:space="preserve">The </w:t>
+      </w:r>
+      <w:proofErr w:type="spellStart"/>
+      <w:r>
+        <w:rPr>
+          <w:rFonts w:ascii="Arial" w:hAnsi="Arial" w:cs="Arial"/>
+          <w:i/>
+          <w:iCs/>
+          <w:color w:val="000000"/>
+          <w:sz w:val="20"/>
+          <w:szCs w:val="20"/>
+          <w:shd w:val="clear" w:color="auto" w:fill="FFFFFF"/>
+        </w:rPr>
+        <w:t>Chime.Wav</w:t>
+      </w:r>
+      <w:proofErr w:type="spellEnd"/>
+      <w:r>
+        <w:rPr>
+          <w:rFonts w:ascii="Arial" w:hAnsi="Arial" w:cs="Arial"/>
+          <w:i/>
+          <w:iCs/>
+          <w:color w:val="000000"/>
+          <w:sz w:val="20"/>
+          <w:szCs w:val="20"/>
+          <w:shd w:val="clear" w:color="auto" w:fill="FFFFFF"/>
+        </w:rPr>
+        <w:t xml:space="preserve"> By </w:t>
+      </w:r>
+      <w:proofErr w:type="spellStart"/>
+      <w:r>
+        <w:rPr>
+          <w:rFonts w:ascii="Arial" w:hAnsi="Arial" w:cs="Arial"/>
+          <w:i/>
+          <w:iCs/>
+          <w:color w:val="000000"/>
+          <w:sz w:val="20"/>
+          <w:szCs w:val="20"/>
+          <w:shd w:val="clear" w:color="auto" w:fill="FFFFFF"/>
+        </w:rPr>
+        <w:t>Zeuss</w:t>
+      </w:r>
+      <w:proofErr w:type="spellEnd"/>
+      <w:r>
+        <w:rPr>
+          <w:rFonts w:ascii="Arial" w:hAnsi="Arial" w:cs="Arial"/>
+          <w:color w:val="000000"/>
+          <w:sz w:val="20"/>
+          <w:szCs w:val="20"/>
+          <w:shd w:val="clear" w:color="auto" w:fill="FFFFFF"/>
+        </w:rPr>
+        <w:t>. [online] Available at: &lt;https://freesound.org/people/zeuss/sounds/22267/&gt; [Accessed 4 April 2020].</w:t>
+      </w:r>
+    </w:p>
+    <w:p>
+      <w:pPr>
+        <w:rPr>
+          <w:rFonts w:ascii="Arial" w:hAnsi="Arial" w:cs="Arial"/>
+          <w:color w:val="000000"/>
+          <w:sz w:val="20"/>
+          <w:szCs w:val="20"/>
+          <w:shd w:val="clear" w:color="auto" w:fill="FFFFFF"/>
+        </w:rPr>
+      </w:pPr>
+    </w:p>
+    <w:p>
+      <w:pPr>
+        <w:rPr>
+          <w:rFonts w:ascii="Arial" w:hAnsi="Arial" w:cs="Arial"/>
+          <w:color w:val="000000"/>
+          <w:sz w:val="20"/>
+          <w:szCs w:val="20"/>
+          <w:u w:val="single"/>
+          <w:shd w:val="clear" w:color="auto" w:fill="FFFFFF"/>
+        </w:rPr>
+      </w:pPr>
+      <w:r>
+        <w:rPr>
+          <w:rFonts w:ascii="Arial" w:hAnsi="Arial" w:cs="Arial"/>
+          <w:color w:val="000000"/>
+          <w:sz w:val="20"/>
+          <w:szCs w:val="20"/>
+          <w:u w:val="single"/>
+          <w:shd w:val="clear" w:color="auto" w:fill="FFFFFF"/>
+        </w:rPr>
+        <w:t>Audio Editing:</w:t>
+      </w:r>
+    </w:p>
+    <w:p>
+      <w:pPr>
+        <w:rPr>
+          <w:rFonts w:ascii="Arial" w:hAnsi="Arial" w:cs="Arial"/>
+          <w:color w:val="000000"/>
+          <w:sz w:val="20"/>
+          <w:szCs w:val="20"/>
+          <w:shd w:val="clear" w:color="auto" w:fill="FFFFFF"/>
+        </w:rPr>
+      </w:pPr>
+      <w:r>
+        <w:rPr>
+          <w:rFonts w:ascii="Arial" w:hAnsi="Arial" w:cs="Arial"/>
+          <w:color w:val="000000"/>
+          <w:sz w:val="20"/>
+          <w:szCs w:val="20"/>
+          <w:shd w:val="clear" w:color="auto" w:fill="FFFFFF"/>
+        </w:rPr>
+        <w:t>Audacity</w:t>
+      </w:r>
+    </w:p>
+    <w:p>
+      <w:pPr>
+        <w:rPr>
+          <w:rFonts w:ascii="Arial" w:hAnsi="Arial" w:cs="Arial"/>
+          <w:color w:val="000000"/>
+          <w:sz w:val="20"/>
+          <w:szCs w:val="20"/>
+          <w:shd w:val="clear" w:color="auto" w:fill="FFFFFF"/>
+        </w:rPr>
+      </w:pPr>
+    </w:p>
+    <w:p>
+      <w:pPr>
+        <w:rPr>
+          <w:rFonts w:ascii="Arial" w:hAnsi="Arial" w:cs="Arial"/>
+          <w:color w:val="000000"/>
+          <w:sz w:val="20"/>
+          <w:szCs w:val="20"/>
+          <w:shd w:val="clear" w:color="auto" w:fill="FFFFFF"/>
+        </w:rPr>
+      </w:pPr>
+      <w:r>
+        <w:rPr>
+          <w:rFonts w:ascii="Arial" w:hAnsi="Arial" w:cs="Arial"/>
+          <w:color w:val="000000"/>
+          <w:sz w:val="20"/>
+          <w:szCs w:val="20"/>
+          <w:shd w:val="clear" w:color="auto" w:fill="FFFFFF"/>
+        </w:rPr>
+        <w:t>Truck Movement Audio:</w:t>
+      </w:r>
+    </w:p>
+    <w:p>
+      <w:pPr>
+        <w:rPr>
+          <w:rFonts w:ascii="Arial" w:hAnsi="Arial" w:cs="Arial"/>
+          <w:color w:val="000000"/>
+          <w:sz w:val="20"/>
+          <w:szCs w:val="20"/>
+          <w:shd w:val="clear" w:color="auto" w:fill="FFFFFF"/>
+        </w:rPr>
+      </w:pPr>
+      <w:r>
+        <w:rPr>
+          <w:rFonts w:ascii="Arial" w:hAnsi="Arial" w:cs="Arial"/>
+          <w:color w:val="000000"/>
+          <w:sz w:val="20"/>
+          <w:szCs w:val="20"/>
+          <w:shd w:val="clear" w:color="auto" w:fill="FFFFFF"/>
+        </w:rPr>
+        <w:t>Kahn, T., 2014. </w:t>
+      </w:r>
+      <w:r>
+        <w:rPr>
+          <w:rFonts w:ascii="Arial" w:hAnsi="Arial" w:cs="Arial"/>
+          <w:i/>
+          <w:iCs/>
+          <w:color w:val="000000"/>
+          <w:sz w:val="20"/>
+          <w:szCs w:val="20"/>
+          <w:shd w:val="clear" w:color="auto" w:fill="FFFFFF"/>
+        </w:rPr>
+        <w:t xml:space="preserve">Passing Trucks 007.Wav By </w:t>
+      </w:r>
+      <w:proofErr w:type="spellStart"/>
+      <w:r>
+        <w:rPr>
+          <w:rFonts w:ascii="Arial" w:hAnsi="Arial" w:cs="Arial"/>
+          <w:i/>
+          <w:iCs/>
+          <w:color w:val="000000"/>
+          <w:sz w:val="20"/>
+          <w:szCs w:val="20"/>
+          <w:shd w:val="clear" w:color="auto" w:fill="FFFFFF"/>
+        </w:rPr>
+        <w:t>Tim.Kahn</w:t>
+      </w:r>
+      <w:proofErr w:type="spellEnd"/>
+      <w:r>
+        <w:rPr>
+          <w:rFonts w:ascii="Arial" w:hAnsi="Arial" w:cs="Arial"/>
+          <w:color w:val="000000"/>
+          <w:sz w:val="20"/>
+          <w:szCs w:val="20"/>
+          <w:shd w:val="clear" w:color="auto" w:fill="FFFFFF"/>
+        </w:rPr>
+        <w:t xml:space="preserve">. [online] </w:t>
+      </w:r>
+      <w:proofErr w:type="spellStart"/>
+      <w:r>
+        <w:rPr>
+          <w:rFonts w:ascii="Arial" w:hAnsi="Arial" w:cs="Arial"/>
+          <w:color w:val="000000"/>
+          <w:sz w:val="20"/>
+          <w:szCs w:val="20"/>
+          <w:shd w:val="clear" w:color="auto" w:fill="FFFFFF"/>
+        </w:rPr>
+        <w:t>Freesound</w:t>
+      </w:r>
+      <w:proofErr w:type="spellEnd"/>
+      <w:r>
+        <w:rPr>
+          <w:rFonts w:ascii="Arial" w:hAnsi="Arial" w:cs="Arial"/>
+          <w:color w:val="000000"/>
+          <w:sz w:val="20"/>
+          <w:szCs w:val="20"/>
+          <w:shd w:val="clear" w:color="auto" w:fill="FFFFFF"/>
+        </w:rPr>
+        <w:t>. Available at: &lt;https://freesound.org/people/tim.kahn/sounds/249534/&gt; [Accessed 4 April 2020].</w:t>
+      </w:r>
+    </w:p>
+    <w:p>
+      <w:pPr>
+        <w:rPr>
+          <w:rFonts w:ascii="Arial" w:hAnsi="Arial" w:cs="Arial"/>
+          <w:color w:val="000000"/>
+          <w:sz w:val="20"/>
+          <w:szCs w:val="20"/>
+          <w:shd w:val="clear" w:color="auto" w:fill="FFFFFF"/>
+        </w:rPr>
+      </w:pPr>
       <w:bookmarkStart w:id="0" w:name="_GoBack"/>
       <w:bookmarkEnd w:id="0"/>
-      <w:r>
-        <w:fldChar w:fldCharType="begin"/>
-      </w:r>
-      <w:r>
-        <w:instrText xml:space="preserve"> HYPERLINK "</w:instrText>
-      </w:r>
-      <w:r>
-        <w:instrText>https://www.textures.com/download/grass0026/8961?q=grass</w:instrText>
-      </w:r>
-      <w:r>
-        <w:instrText xml:space="preserve">" </w:instrText>
-      </w:r>
-      <w:r>
-        <w:fldChar w:fldCharType="separate"/>
-      </w:r>
-      <w:r>
-        <w:rPr>
-          <w:rStyle w:val="Hyperlink"/>
-        </w:rPr>
-        <w:t>https://www.textures.com/download/grass0026/8961?q=grass</w:t>
-      </w:r>
-      <w:r>
-        <w:fldChar w:fldCharType="end"/>
-      </w:r>
-    </w:p>
+    </w:p>
+    <w:p/>
     <w:sectPr>
       <w:pgSz w:w="11906" w:h="16838"/>
       <w:pgMar w:top="1440" w:right="1440" w:bottom="1440" w:left="1440" w:header="708" w:footer="708" w:gutter="0"/>
@@ -60,7 +432,7 @@
       </w:pPr>
     </w:pPrDefault>
   </w:docDefaults>
-  <w:latentStyles w:defLockedState="0" w:defUIPriority="99" w:defSemiHidden="0" w:defUnhideWhenUsed="0" w:defQFormat="0" w:count="376">
+  <w:latentStyles w:defLockedState="0" w:defUIPriority="99" w:defSemiHidden="0" w:defUnhideWhenUsed="0" w:defQFormat="0" w:count="377">
     <w:lsdException w:name="Normal" w:uiPriority="0" w:qFormat="1"/>
     <w:lsdException w:name="heading 1" w:uiPriority="9" w:qFormat="1"/>
     <w:lsdException w:name="heading 2" w:semiHidden="1" w:uiPriority="9" w:unhideWhenUsed="1" w:qFormat="1"/>
@@ -166,7 +538,6 @@
     <w:lsdException w:name="HTML Sample" w:semiHidden="1" w:unhideWhenUsed="1"/>
     <w:lsdException w:name="HTML Typewriter" w:semiHidden="1" w:unhideWhenUsed="1"/>
     <w:lsdException w:name="HTML Variable" w:semiHidden="1" w:unhideWhenUsed="1"/>
-    <w:lsdException w:name="Normal Table" w:semiHidden="1" w:unhideWhenUsed="1"/>
     <w:lsdException w:name="annotation subject" w:semiHidden="1" w:unhideWhenUsed="1"/>
     <w:lsdException w:name="No List" w:semiHidden="1" w:unhideWhenUsed="1"/>
     <w:lsdException w:name="Outline List 1" w:semiHidden="1" w:unhideWhenUsed="1"/>
@@ -213,10 +584,8 @@
     <w:lsdException w:name="Table Subtle 2" w:semiHidden="1" w:unhideWhenUsed="1"/>
     <w:lsdException w:name="Table Web 1" w:semiHidden="1" w:unhideWhenUsed="1"/>
     <w:lsdException w:name="Table Web 2" w:semiHidden="1" w:unhideWhenUsed="1"/>
-    <w:lsdException w:name="Table Web 3" w:semiHidden="1" w:unhideWhenUsed="1"/>
     <w:lsdException w:name="Balloon Text" w:semiHidden="1" w:unhideWhenUsed="1"/>
     <w:lsdException w:name="Table Grid" w:uiPriority="39"/>
-    <w:lsdException w:name="Table Theme" w:semiHidden="1" w:unhideWhenUsed="1"/>
     <w:lsdException w:name="Placeholder Text" w:semiHidden="1"/>
     <w:lsdException w:name="No Spacing" w:uiPriority="1" w:qFormat="1"/>
     <w:lsdException w:name="Light Shading" w:uiPriority="60"/>
@@ -437,6 +806,7 @@
     <w:lsdException w:name="Hashtag" w:semiHidden="1" w:unhideWhenUsed="1"/>
     <w:lsdException w:name="Unresolved Mention" w:semiHidden="1" w:unhideWhenUsed="1"/>
     <w:lsdException w:name="Smart Link" w:semiHidden="1" w:unhideWhenUsed="1"/>
+    <w:lsdException w:name="Smart Link Error" w:semiHidden="1" w:unhideWhenUsed="1"/>
   </w:latentStyles>
   <w:style w:type="paragraph" w:default="1" w:styleId="Normal">
     <w:name w:val="Normal"/>

</xml_diff>

<commit_message>
Added more ambient sounds and selection / feedback audio for correct and incorrect selections in Truck minigame
</commit_message>
<xml_diff>
--- a/References.docx
+++ b/References.docx
@@ -39,27 +39,15 @@
           <w:shd w:val="clear" w:color="auto" w:fill="FFFFFF"/>
         </w:rPr>
       </w:pPr>
-      <w:proofErr w:type="spellStart"/>
-      <w:r>
-        <w:rPr>
-          <w:rFonts w:ascii="Arial" w:hAnsi="Arial" w:cs="Arial"/>
-          <w:color w:val="000000"/>
-          <w:sz w:val="20"/>
-          <w:szCs w:val="20"/>
-          <w:shd w:val="clear" w:color="auto" w:fill="FFFFFF"/>
-        </w:rPr>
-        <w:t>Freesound</w:t>
-      </w:r>
-      <w:proofErr w:type="spellEnd"/>
-      <w:r>
-        <w:rPr>
-          <w:rFonts w:ascii="Arial" w:hAnsi="Arial" w:cs="Arial"/>
-          <w:color w:val="000000"/>
-          <w:sz w:val="20"/>
-          <w:szCs w:val="20"/>
-          <w:shd w:val="clear" w:color="auto" w:fill="FFFFFF"/>
-        </w:rPr>
-        <w:t>. 2020. </w:t>
+      <w:r>
+        <w:rPr>
+          <w:rFonts w:ascii="Arial" w:hAnsi="Arial" w:cs="Arial"/>
+          <w:color w:val="000000"/>
+          <w:sz w:val="20"/>
+          <w:szCs w:val="20"/>
+          <w:shd w:val="clear" w:color="auto" w:fill="FFFFFF"/>
+        </w:rPr>
+        <w:t>Freesound. 2020. </w:t>
       </w:r>
       <w:r>
         <w:rPr>
@@ -71,9 +59,71 @@
           <w:szCs w:val="20"/>
           <w:shd w:val="clear" w:color="auto" w:fill="FFFFFF"/>
         </w:rPr>
-        <w:t xml:space="preserve">Easter Theme Loop 1.Wav By </w:t>
-      </w:r>
-      <w:proofErr w:type="spellStart"/>
+        <w:t>Easter Theme Loop 1.Wav By Mrthenoronha</w:t>
+      </w:r>
+      <w:r>
+        <w:rPr>
+          <w:rFonts w:ascii="Arial" w:hAnsi="Arial" w:cs="Arial"/>
+          <w:color w:val="000000"/>
+          <w:sz w:val="20"/>
+          <w:szCs w:val="20"/>
+          <w:shd w:val="clear" w:color="auto" w:fill="FFFFFF"/>
+        </w:rPr>
+        <w:t>. [online] Available at: &lt;https://freesound.org/people/Mrthenoronha/sounds/509857/&gt; [Accessed 4 April 2020].</w:t>
+      </w:r>
+    </w:p>
+    <w:p>
+      <w:pPr>
+        <w:rPr>
+          <w:rFonts w:ascii="Arial" w:hAnsi="Arial" w:cs="Arial"/>
+          <w:color w:val="000000"/>
+          <w:sz w:val="20"/>
+          <w:szCs w:val="20"/>
+          <w:shd w:val="clear" w:color="auto" w:fill="FFFFFF"/>
+        </w:rPr>
+      </w:pPr>
+    </w:p>
+    <w:p>
+      <w:pPr>
+        <w:rPr>
+          <w:rFonts w:ascii="Arial" w:hAnsi="Arial" w:cs="Arial"/>
+          <w:color w:val="000000"/>
+          <w:sz w:val="20"/>
+          <w:szCs w:val="20"/>
+          <w:shd w:val="clear" w:color="auto" w:fill="FFFFFF"/>
+        </w:rPr>
+      </w:pPr>
+      <w:r>
+        <w:rPr>
+          <w:rFonts w:ascii="Arial" w:hAnsi="Arial" w:cs="Arial"/>
+          <w:color w:val="000000"/>
+          <w:sz w:val="20"/>
+          <w:szCs w:val="20"/>
+          <w:shd w:val="clear" w:color="auto" w:fill="FFFFFF"/>
+        </w:rPr>
+        <w:t>Chime Sound:</w:t>
+      </w:r>
+    </w:p>
+    <w:p>
+      <w:pPr>
+        <w:rPr>
+          <w:rFonts w:ascii="Arial" w:hAnsi="Arial" w:cs="Arial"/>
+          <w:color w:val="000000"/>
+          <w:sz w:val="20"/>
+          <w:szCs w:val="20"/>
+          <w:shd w:val="clear" w:color="auto" w:fill="FFFFFF"/>
+        </w:rPr>
+      </w:pPr>
+      <w:r>
+        <w:rPr>
+          <w:rFonts w:ascii="Arial" w:hAnsi="Arial" w:cs="Arial"/>
+          <w:color w:val="000000"/>
+          <w:sz w:val="20"/>
+          <w:szCs w:val="20"/>
+          <w:shd w:val="clear" w:color="auto" w:fill="FFFFFF"/>
+        </w:rPr>
+        <w:t>Freesound. 2006. </w:t>
+      </w:r>
       <w:r>
         <w:rPr>
           <w:rFonts w:ascii="Arial" w:hAnsi="Arial" w:cs="Arial"/>
@@ -84,83 +134,127 @@
           <w:szCs w:val="20"/>
           <w:shd w:val="clear" w:color="auto" w:fill="FFFFFF"/>
         </w:rPr>
-        <w:t>Mrthenoronha</w:t>
-      </w:r>
-      <w:proofErr w:type="spellEnd"/>
-      <w:r>
-        <w:rPr>
-          <w:rFonts w:ascii="Arial" w:hAnsi="Arial" w:cs="Arial"/>
-          <w:color w:val="000000"/>
-          <w:sz w:val="20"/>
-          <w:szCs w:val="20"/>
-          <w:shd w:val="clear" w:color="auto" w:fill="FFFFFF"/>
-        </w:rPr>
-        <w:t>. [online] Available at: &lt;https://freesound.org/people/Mrthenoronha/sounds/509857/&gt; [Accessed 4 April 2020].</w:t>
-      </w:r>
-    </w:p>
-    <w:p>
-      <w:pPr>
-        <w:rPr>
-          <w:rFonts w:ascii="Arial" w:hAnsi="Arial" w:cs="Arial"/>
-          <w:color w:val="000000"/>
-          <w:sz w:val="20"/>
-          <w:szCs w:val="20"/>
-          <w:shd w:val="clear" w:color="auto" w:fill="FFFFFF"/>
-        </w:rPr>
-      </w:pPr>
-    </w:p>
-    <w:p>
-      <w:pPr>
-        <w:rPr>
-          <w:rFonts w:ascii="Arial" w:hAnsi="Arial" w:cs="Arial"/>
-          <w:color w:val="000000"/>
-          <w:sz w:val="20"/>
-          <w:szCs w:val="20"/>
-          <w:shd w:val="clear" w:color="auto" w:fill="FFFFFF"/>
-        </w:rPr>
-      </w:pPr>
-      <w:r>
-        <w:rPr>
-          <w:rFonts w:ascii="Arial" w:hAnsi="Arial" w:cs="Arial"/>
-          <w:color w:val="000000"/>
-          <w:sz w:val="20"/>
-          <w:szCs w:val="20"/>
-          <w:shd w:val="clear" w:color="auto" w:fill="FFFFFF"/>
-        </w:rPr>
-        <w:t>Chime Sound:</w:t>
-      </w:r>
-    </w:p>
-    <w:p>
-      <w:pPr>
-        <w:rPr>
-          <w:rFonts w:ascii="Arial" w:hAnsi="Arial" w:cs="Arial"/>
-          <w:color w:val="000000"/>
-          <w:sz w:val="20"/>
-          <w:szCs w:val="20"/>
-          <w:shd w:val="clear" w:color="auto" w:fill="FFFFFF"/>
-        </w:rPr>
-      </w:pPr>
-      <w:proofErr w:type="spellStart"/>
-      <w:r>
-        <w:rPr>
-          <w:rFonts w:ascii="Arial" w:hAnsi="Arial" w:cs="Arial"/>
-          <w:color w:val="000000"/>
-          <w:sz w:val="20"/>
-          <w:szCs w:val="20"/>
-          <w:shd w:val="clear" w:color="auto" w:fill="FFFFFF"/>
-        </w:rPr>
-        <w:t>Freesound</w:t>
-      </w:r>
-      <w:proofErr w:type="spellEnd"/>
-      <w:r>
-        <w:rPr>
-          <w:rFonts w:ascii="Arial" w:hAnsi="Arial" w:cs="Arial"/>
-          <w:color w:val="000000"/>
-          <w:sz w:val="20"/>
-          <w:szCs w:val="20"/>
-          <w:shd w:val="clear" w:color="auto" w:fill="FFFFFF"/>
-        </w:rPr>
-        <w:t>. 2006. </w:t>
+        <w:t>The Chime.Wav By Zeuss</w:t>
+      </w:r>
+      <w:r>
+        <w:rPr>
+          <w:rFonts w:ascii="Arial" w:hAnsi="Arial" w:cs="Arial"/>
+          <w:color w:val="000000"/>
+          <w:sz w:val="20"/>
+          <w:szCs w:val="20"/>
+          <w:shd w:val="clear" w:color="auto" w:fill="FFFFFF"/>
+        </w:rPr>
+        <w:t>. [online] Available at: &lt;https://freesound.org/people/zeuss/sounds/22267/&gt; [Accessed 4 April 2020].</w:t>
+      </w:r>
+    </w:p>
+    <w:p>
+      <w:pPr>
+        <w:rPr>
+          <w:rFonts w:ascii="Arial" w:hAnsi="Arial" w:cs="Arial"/>
+          <w:color w:val="000000"/>
+          <w:sz w:val="20"/>
+          <w:szCs w:val="20"/>
+          <w:shd w:val="clear" w:color="auto" w:fill="FFFFFF"/>
+        </w:rPr>
+      </w:pPr>
+    </w:p>
+    <w:p>
+      <w:pPr>
+        <w:rPr>
+          <w:rFonts w:ascii="Arial" w:hAnsi="Arial" w:cs="Arial"/>
+          <w:color w:val="000000"/>
+          <w:sz w:val="20"/>
+          <w:szCs w:val="20"/>
+          <w:u w:val="single"/>
+          <w:shd w:val="clear" w:color="auto" w:fill="FFFFFF"/>
+        </w:rPr>
+      </w:pPr>
+      <w:r>
+        <w:rPr>
+          <w:rFonts w:ascii="Arial" w:hAnsi="Arial" w:cs="Arial"/>
+          <w:color w:val="000000"/>
+          <w:sz w:val="20"/>
+          <w:szCs w:val="20"/>
+          <w:u w:val="single"/>
+          <w:shd w:val="clear" w:color="auto" w:fill="FFFFFF"/>
+        </w:rPr>
+        <w:t>Audio Editing:</w:t>
+      </w:r>
+    </w:p>
+    <w:p>
+      <w:pPr>
+        <w:rPr>
+          <w:rFonts w:ascii="Arial" w:hAnsi="Arial" w:cs="Arial"/>
+          <w:color w:val="000000"/>
+          <w:sz w:val="20"/>
+          <w:szCs w:val="20"/>
+          <w:shd w:val="clear" w:color="auto" w:fill="FFFFFF"/>
+        </w:rPr>
+      </w:pPr>
+      <w:r>
+        <w:rPr>
+          <w:rFonts w:ascii="Arial" w:hAnsi="Arial" w:cs="Arial"/>
+          <w:color w:val="000000"/>
+          <w:sz w:val="20"/>
+          <w:szCs w:val="20"/>
+          <w:shd w:val="clear" w:color="auto" w:fill="FFFFFF"/>
+        </w:rPr>
+        <w:t>Audacity</w:t>
+      </w:r>
+    </w:p>
+    <w:p>
+      <w:pPr>
+        <w:rPr>
+          <w:rFonts w:ascii="Arial" w:hAnsi="Arial" w:cs="Arial"/>
+          <w:color w:val="000000"/>
+          <w:sz w:val="20"/>
+          <w:szCs w:val="20"/>
+          <w:shd w:val="clear" w:color="auto" w:fill="FFFFFF"/>
+        </w:rPr>
+      </w:pPr>
+    </w:p>
+    <w:p>
+      <w:pPr>
+        <w:rPr>
+          <w:rFonts w:ascii="Arial" w:hAnsi="Arial" w:cs="Arial"/>
+          <w:color w:val="000000"/>
+          <w:sz w:val="20"/>
+          <w:szCs w:val="20"/>
+          <w:u w:val="single"/>
+          <w:shd w:val="clear" w:color="auto" w:fill="FFFFFF"/>
+        </w:rPr>
+      </w:pPr>
+      <w:r>
+        <w:rPr>
+          <w:rFonts w:ascii="Arial" w:hAnsi="Arial" w:cs="Arial"/>
+          <w:color w:val="000000"/>
+          <w:sz w:val="20"/>
+          <w:szCs w:val="20"/>
+          <w:u w:val="single"/>
+          <w:shd w:val="clear" w:color="auto" w:fill="FFFFFF"/>
+        </w:rPr>
+        <w:t>Truck Movement Audio:</w:t>
+      </w:r>
+    </w:p>
+    <w:p>
+      <w:pPr>
+        <w:rPr>
+          <w:rFonts w:ascii="Arial" w:hAnsi="Arial" w:cs="Arial"/>
+          <w:color w:val="000000"/>
+          <w:sz w:val="20"/>
+          <w:szCs w:val="20"/>
+          <w:shd w:val="clear" w:color="auto" w:fill="FFFFFF"/>
+        </w:rPr>
+      </w:pPr>
+      <w:r>
+        <w:rPr>
+          <w:rFonts w:ascii="Arial" w:hAnsi="Arial" w:cs="Arial"/>
+          <w:color w:val="000000"/>
+          <w:sz w:val="20"/>
+          <w:szCs w:val="20"/>
+          <w:shd w:val="clear" w:color="auto" w:fill="FFFFFF"/>
+        </w:rPr>
+        <w:t>Kahn, T., 2014. </w:t>
       </w:r>
       <w:r>
         <w:rPr>
@@ -172,69 +266,18 @@
           <w:szCs w:val="20"/>
           <w:shd w:val="clear" w:color="auto" w:fill="FFFFFF"/>
         </w:rPr>
-        <w:t xml:space="preserve">The </w:t>
-      </w:r>
-      <w:proofErr w:type="spellStart"/>
-      <w:r>
-        <w:rPr>
-          <w:rFonts w:ascii="Arial" w:hAnsi="Arial" w:cs="Arial"/>
-          <w:i/>
-          <w:iCs/>
-          <w:color w:val="000000"/>
-          <w:sz w:val="20"/>
-          <w:szCs w:val="20"/>
-          <w:shd w:val="clear" w:color="auto" w:fill="FFFFFF"/>
-        </w:rPr>
-        <w:t>Chime.Wav</w:t>
-      </w:r>
-      <w:proofErr w:type="spellEnd"/>
-      <w:r>
-        <w:rPr>
-          <w:rFonts w:ascii="Arial" w:hAnsi="Arial" w:cs="Arial"/>
-          <w:i/>
-          <w:iCs/>
-          <w:color w:val="000000"/>
-          <w:sz w:val="20"/>
-          <w:szCs w:val="20"/>
-          <w:shd w:val="clear" w:color="auto" w:fill="FFFFFF"/>
-        </w:rPr>
-        <w:t xml:space="preserve"> By </w:t>
-      </w:r>
-      <w:proofErr w:type="spellStart"/>
-      <w:r>
-        <w:rPr>
-          <w:rFonts w:ascii="Arial" w:hAnsi="Arial" w:cs="Arial"/>
-          <w:i/>
-          <w:iCs/>
-          <w:color w:val="000000"/>
-          <w:sz w:val="20"/>
-          <w:szCs w:val="20"/>
-          <w:shd w:val="clear" w:color="auto" w:fill="FFFFFF"/>
-        </w:rPr>
-        <w:t>Zeuss</w:t>
-      </w:r>
-      <w:proofErr w:type="spellEnd"/>
-      <w:r>
-        <w:rPr>
-          <w:rFonts w:ascii="Arial" w:hAnsi="Arial" w:cs="Arial"/>
-          <w:color w:val="000000"/>
-          <w:sz w:val="20"/>
-          <w:szCs w:val="20"/>
-          <w:shd w:val="clear" w:color="auto" w:fill="FFFFFF"/>
-        </w:rPr>
-        <w:t>. [online] Available at: &lt;https://freesound.org/people/zeuss/sounds/22267/&gt; [Accessed 4 April 2020].</w:t>
-      </w:r>
-    </w:p>
-    <w:p>
-      <w:pPr>
-        <w:rPr>
-          <w:rFonts w:ascii="Arial" w:hAnsi="Arial" w:cs="Arial"/>
-          <w:color w:val="000000"/>
-          <w:sz w:val="20"/>
-          <w:szCs w:val="20"/>
-          <w:shd w:val="clear" w:color="auto" w:fill="FFFFFF"/>
-        </w:rPr>
-      </w:pPr>
+        <w:t>Passing Trucks 007.Wav By Tim.Kahn</w:t>
+      </w:r>
+      <w:r>
+        <w:rPr>
+          <w:rFonts w:ascii="Arial" w:hAnsi="Arial" w:cs="Arial"/>
+          <w:color w:val="000000"/>
+          <w:sz w:val="20"/>
+          <w:szCs w:val="20"/>
+          <w:shd w:val="clear" w:color="auto" w:fill="FFFFFF"/>
+        </w:rPr>
+        <w:t>. [online] Freesound. Available at: &lt;https://freesound.org/people/tim.kahn/sounds/249534/&gt; [Accessed 4 April 2020].</w:t>
+      </w:r>
     </w:p>
     <w:p>
       <w:pPr>
@@ -256,153 +299,143 @@
           <w:u w:val="single"/>
           <w:shd w:val="clear" w:color="auto" w:fill="FFFFFF"/>
         </w:rPr>
-        <w:t>Audio Editing:</w:t>
-      </w:r>
-    </w:p>
-    <w:p>
-      <w:pPr>
-        <w:rPr>
-          <w:rFonts w:ascii="Arial" w:hAnsi="Arial" w:cs="Arial"/>
-          <w:color w:val="000000"/>
-          <w:sz w:val="20"/>
-          <w:szCs w:val="20"/>
-          <w:shd w:val="clear" w:color="auto" w:fill="FFFFFF"/>
-        </w:rPr>
-      </w:pPr>
-      <w:r>
-        <w:rPr>
-          <w:rFonts w:ascii="Arial" w:hAnsi="Arial" w:cs="Arial"/>
-          <w:color w:val="000000"/>
-          <w:sz w:val="20"/>
-          <w:szCs w:val="20"/>
-          <w:shd w:val="clear" w:color="auto" w:fill="FFFFFF"/>
-        </w:rPr>
-        <w:t>Audacity</w:t>
-      </w:r>
-    </w:p>
-    <w:p>
-      <w:pPr>
-        <w:rPr>
-          <w:rFonts w:ascii="Arial" w:hAnsi="Arial" w:cs="Arial"/>
-          <w:color w:val="000000"/>
-          <w:sz w:val="20"/>
-          <w:szCs w:val="20"/>
-          <w:shd w:val="clear" w:color="auto" w:fill="FFFFFF"/>
-        </w:rPr>
-      </w:pPr>
-    </w:p>
-    <w:p>
-      <w:pPr>
-        <w:rPr>
-          <w:rFonts w:ascii="Arial" w:hAnsi="Arial" w:cs="Arial"/>
-          <w:color w:val="000000"/>
-          <w:sz w:val="20"/>
-          <w:szCs w:val="20"/>
-          <w:shd w:val="clear" w:color="auto" w:fill="FFFFFF"/>
-        </w:rPr>
-      </w:pPr>
-      <w:r>
-        <w:rPr>
-          <w:rFonts w:ascii="Arial" w:hAnsi="Arial" w:cs="Arial"/>
-          <w:color w:val="000000"/>
-          <w:sz w:val="20"/>
-          <w:szCs w:val="20"/>
-          <w:shd w:val="clear" w:color="auto" w:fill="FFFFFF"/>
-        </w:rPr>
-        <w:t>Truck Movement Audio:</w:t>
-      </w:r>
-    </w:p>
-    <w:p>
-      <w:pPr>
-        <w:rPr>
-          <w:rFonts w:ascii="Arial" w:hAnsi="Arial" w:cs="Arial"/>
-          <w:color w:val="000000"/>
-          <w:sz w:val="20"/>
-          <w:szCs w:val="20"/>
-          <w:shd w:val="clear" w:color="auto" w:fill="FFFFFF"/>
-        </w:rPr>
-      </w:pPr>
-      <w:r>
-        <w:rPr>
-          <w:rFonts w:ascii="Arial" w:hAnsi="Arial" w:cs="Arial"/>
-          <w:color w:val="000000"/>
-          <w:sz w:val="20"/>
-          <w:szCs w:val="20"/>
-          <w:shd w:val="clear" w:color="auto" w:fill="FFFFFF"/>
-        </w:rPr>
-        <w:t>Kahn, T., 2014. </w:t>
-      </w:r>
-      <w:r>
-        <w:rPr>
-          <w:rFonts w:ascii="Arial" w:hAnsi="Arial" w:cs="Arial"/>
-          <w:i/>
-          <w:iCs/>
-          <w:color w:val="000000"/>
-          <w:sz w:val="20"/>
-          <w:szCs w:val="20"/>
-          <w:shd w:val="clear" w:color="auto" w:fill="FFFFFF"/>
-        </w:rPr>
-        <w:t xml:space="preserve">Passing Trucks 007.Wav By </w:t>
-      </w:r>
-      <w:proofErr w:type="spellStart"/>
-      <w:r>
-        <w:rPr>
-          <w:rFonts w:ascii="Arial" w:hAnsi="Arial" w:cs="Arial"/>
-          <w:i/>
-          <w:iCs/>
-          <w:color w:val="000000"/>
-          <w:sz w:val="20"/>
-          <w:szCs w:val="20"/>
-          <w:shd w:val="clear" w:color="auto" w:fill="FFFFFF"/>
-        </w:rPr>
-        <w:t>Tim.Kahn</w:t>
-      </w:r>
-      <w:proofErr w:type="spellEnd"/>
-      <w:r>
-        <w:rPr>
-          <w:rFonts w:ascii="Arial" w:hAnsi="Arial" w:cs="Arial"/>
-          <w:color w:val="000000"/>
-          <w:sz w:val="20"/>
-          <w:szCs w:val="20"/>
-          <w:shd w:val="clear" w:color="auto" w:fill="FFFFFF"/>
-        </w:rPr>
-        <w:t xml:space="preserve">. [online] </w:t>
-      </w:r>
-      <w:proofErr w:type="spellStart"/>
-      <w:r>
-        <w:rPr>
-          <w:rFonts w:ascii="Arial" w:hAnsi="Arial" w:cs="Arial"/>
-          <w:color w:val="000000"/>
-          <w:sz w:val="20"/>
-          <w:szCs w:val="20"/>
-          <w:shd w:val="clear" w:color="auto" w:fill="FFFFFF"/>
-        </w:rPr>
-        <w:t>Freesound</w:t>
-      </w:r>
-      <w:proofErr w:type="spellEnd"/>
-      <w:r>
-        <w:rPr>
-          <w:rFonts w:ascii="Arial" w:hAnsi="Arial" w:cs="Arial"/>
-          <w:color w:val="000000"/>
-          <w:sz w:val="20"/>
-          <w:szCs w:val="20"/>
-          <w:shd w:val="clear" w:color="auto" w:fill="FFFFFF"/>
-        </w:rPr>
-        <w:t>. Available at: &lt;https://freesound.org/people/tim.kahn/sounds/249534/&gt; [Accessed 4 April 2020].</w:t>
-      </w:r>
-    </w:p>
-    <w:p>
-      <w:pPr>
-        <w:rPr>
-          <w:rFonts w:ascii="Arial" w:hAnsi="Arial" w:cs="Arial"/>
-          <w:color w:val="000000"/>
-          <w:sz w:val="20"/>
-          <w:szCs w:val="20"/>
-          <w:shd w:val="clear" w:color="auto" w:fill="FFFFFF"/>
-        </w:rPr>
-      </w:pPr>
-      <w:bookmarkStart w:id="0" w:name="_GoBack"/>
-      <w:bookmarkEnd w:id="0"/>
+        <w:t>Back Icon:</w:t>
+      </w:r>
+    </w:p>
+    <w:p>
+      <w:hyperlink r:id="rId5" w:history="1">
+        <w:r>
+          <w:rPr>
+            <w:rStyle w:val="Hyperlink"/>
+          </w:rPr>
+          <w:t>http://www.free-icons-download.net/back-icon-60629/</w:t>
+        </w:r>
+      </w:hyperlink>
+    </w:p>
+    <w:p/>
+    <w:p>
+      <w:pPr>
+        <w:rPr>
+          <w:u w:val="single"/>
+        </w:rPr>
+      </w:pPr>
+      <w:r>
+        <w:rPr>
+          <w:u w:val="single"/>
+        </w:rPr>
+        <w:t>Correct Selection:</w:t>
+      </w:r>
+    </w:p>
+    <w:p>
+      <w:hyperlink r:id="rId6" w:history="1">
+        <w:r>
+          <w:rPr>
+            <w:rStyle w:val="Hyperlink"/>
+          </w:rPr>
+          <w:t>https://freesound.org/people/Eponn/sounds/421002/</w:t>
+        </w:r>
+      </w:hyperlink>
+    </w:p>
+    <w:p>
+      <w:r>
+        <w:t>Wrong Selection:</w:t>
+      </w:r>
+    </w:p>
+    <w:p>
+      <w:hyperlink r:id="rId7" w:history="1">
+        <w:r>
+          <w:rPr>
+            <w:rStyle w:val="Hyperlink"/>
+          </w:rPr>
+          <w:t>https://freesound.org/people/timgormly/sounds/181858/</w:t>
+        </w:r>
+      </w:hyperlink>
+    </w:p>
+    <w:p>
+      <w:pPr>
+        <w:rPr>
+          <w:u w:val="single"/>
+        </w:rPr>
+      </w:pPr>
+      <w:r>
+        <w:rPr>
+          <w:u w:val="single"/>
+        </w:rPr>
+        <w:t>Game Complete:</w:t>
+      </w:r>
+    </w:p>
+    <w:p>
+      <w:hyperlink r:id="rId8" w:history="1">
+        <w:r>
+          <w:rPr>
+            <w:rStyle w:val="Hyperlink"/>
+          </w:rPr>
+          <w:t>https://freesound.org/people/Tuudurt/sounds/275104/</w:t>
+        </w:r>
+      </w:hyperlink>
+    </w:p>
+    <w:p>
+      <w:pPr>
+        <w:rPr>
+          <w:rFonts w:ascii="Arial" w:hAnsi="Arial" w:cs="Arial"/>
+          <w:color w:val="000000"/>
+          <w:sz w:val="20"/>
+          <w:szCs w:val="20"/>
+          <w:shd w:val="clear" w:color="auto" w:fill="FFFFFF"/>
+        </w:rPr>
+      </w:pPr>
+    </w:p>
+    <w:p>
+      <w:pPr>
+        <w:rPr>
+          <w:rFonts w:ascii="Arial" w:hAnsi="Arial" w:cs="Arial"/>
+          <w:color w:val="000000"/>
+          <w:sz w:val="20"/>
+          <w:szCs w:val="20"/>
+          <w:shd w:val="clear" w:color="auto" w:fill="FFFFFF"/>
+        </w:rPr>
+      </w:pPr>
+      <w:r>
+        <w:rPr>
+          <w:rFonts w:ascii="Arial" w:hAnsi="Arial" w:cs="Arial"/>
+          <w:color w:val="000000"/>
+          <w:sz w:val="20"/>
+          <w:szCs w:val="20"/>
+          <w:shd w:val="clear" w:color="auto" w:fill="FFFFFF"/>
+        </w:rPr>
+        <w:t>Game Selection:</w:t>
+      </w:r>
+    </w:p>
+    <w:bookmarkStart w:id="0" w:name="_GoBack"/>
+    <w:bookmarkEnd w:id="0"/>
+    <w:p>
+      <w:pPr>
+        <w:rPr>
+          <w:rFonts w:ascii="Arial" w:hAnsi="Arial" w:cs="Arial"/>
+          <w:color w:val="000000"/>
+          <w:sz w:val="20"/>
+          <w:szCs w:val="20"/>
+          <w:shd w:val="clear" w:color="auto" w:fill="FFFFFF"/>
+        </w:rPr>
+      </w:pPr>
+      <w:r>
+        <w:fldChar w:fldCharType="begin"/>
+      </w:r>
+      <w:r>
+        <w:instrText xml:space="preserve"> HYPERLINK "https://freesound.org/people/RunnerPack/sounds/87035/" </w:instrText>
+      </w:r>
+      <w:r>
+        <w:fldChar w:fldCharType="separate"/>
+      </w:r>
+      <w:r>
+        <w:rPr>
+          <w:rStyle w:val="Hyperlink"/>
+        </w:rPr>
+        <w:t>https://freesound.org/people/RunnerPack/sounds/87035/</w:t>
+      </w:r>
+      <w:r>
+        <w:fldChar w:fldCharType="end"/>
+      </w:r>
     </w:p>
     <w:p/>
     <w:sectPr>

</xml_diff>